<commit_message>
JSONP 和 XHR2 跨域请求
</commit_message>
<xml_diff>
--- a/web前端/ajax/ajax慕课网视频学习笔记.docx
+++ b/web前端/ajax/ajax慕课网视频学习笔记.docx
@@ -212,7 +212,27 @@
           <w:sz w:val="28"/>
           <w:szCs w:val="28"/>
         </w:rPr>
-        <w:t xml:space="preserve">有了XMLHttpRequest，就有了异步 </w:t>
+        <w:t>有了</w:t>
+      </w:r>
+      <w:proofErr w:type="spellStart"/>
+      <w:r>
+        <w:rPr>
+          <w:rFonts w:ascii="Hannotate SC" w:eastAsia="Hannotate SC" w:hAnsi="Hannotate SC" w:cs="Helvetica" w:hint="eastAsia"/>
+          <w:kern w:val="0"/>
+          <w:sz w:val="28"/>
+          <w:szCs w:val="28"/>
+        </w:rPr>
+        <w:t>XMLHttpRequest</w:t>
+      </w:r>
+      <w:proofErr w:type="spellEnd"/>
+      <w:r>
+        <w:rPr>
+          <w:rFonts w:ascii="Hannotate SC" w:eastAsia="Hannotate SC" w:hAnsi="Hannotate SC" w:cs="Helvetica" w:hint="eastAsia"/>
+          <w:kern w:val="0"/>
+          <w:sz w:val="28"/>
+          <w:szCs w:val="28"/>
+        </w:rPr>
+        <w:t xml:space="preserve">，就有了异步 </w:t>
       </w:r>
     </w:p>
     <w:p>
@@ -320,7 +340,27 @@
           <w:sz w:val="28"/>
           <w:szCs w:val="28"/>
         </w:rPr>
-        <w:t xml:space="preserve">运用XMLHttpRequest和Web服务器进行数据的异步交换； </w:t>
+        <w:t>运用</w:t>
+      </w:r>
+      <w:proofErr w:type="spellStart"/>
+      <w:r>
+        <w:rPr>
+          <w:rFonts w:ascii="Hannotate SC" w:eastAsia="Hannotate SC" w:hAnsi="Hannotate SC" w:cs="Helvetica" w:hint="eastAsia"/>
+          <w:kern w:val="0"/>
+          <w:sz w:val="28"/>
+          <w:szCs w:val="28"/>
+        </w:rPr>
+        <w:t>XMLHttpRequest</w:t>
+      </w:r>
+      <w:proofErr w:type="spellEnd"/>
+      <w:r>
+        <w:rPr>
+          <w:rFonts w:ascii="Hannotate SC" w:eastAsia="Hannotate SC" w:hAnsi="Hannotate SC" w:cs="Helvetica" w:hint="eastAsia"/>
+          <w:kern w:val="0"/>
+          <w:sz w:val="28"/>
+          <w:szCs w:val="28"/>
+        </w:rPr>
+        <w:t xml:space="preserve">和Web服务器进行数据的异步交换； </w:t>
       </w:r>
     </w:p>
     <w:p>
@@ -428,46 +468,97 @@
           <w:sz w:val="28"/>
           <w:szCs w:val="28"/>
         </w:rPr>
-        <w:t xml:space="preserve">创建XMLHttpRequest对象 </w:t>
-      </w:r>
-    </w:p>
-    <w:p>
-      <w:pPr>
-        <w:widowControl/>
-        <w:tabs>
-          <w:tab w:val="left" w:pos="560"/>
-          <w:tab w:val="left" w:pos="1120"/>
-          <w:tab w:val="left" w:pos="1680"/>
-          <w:tab w:val="left" w:pos="2240"/>
-          <w:tab w:val="left" w:pos="2800"/>
-          <w:tab w:val="left" w:pos="3360"/>
-          <w:tab w:val="left" w:pos="3920"/>
-          <w:tab w:val="left" w:pos="4480"/>
-          <w:tab w:val="left" w:pos="5040"/>
-          <w:tab w:val="left" w:pos="5600"/>
-          <w:tab w:val="left" w:pos="6160"/>
-          <w:tab w:val="left" w:pos="6720"/>
-        </w:tabs>
-        <w:autoSpaceDE w:val="0"/>
-        <w:autoSpaceDN w:val="0"/>
-        <w:adjustRightInd w:val="0"/>
-        <w:spacing w:line="320" w:lineRule="atLeast"/>
-        <w:jc w:val="left"/>
-        <w:rPr>
-          <w:rFonts w:ascii="Hannotate SC" w:eastAsia="Hannotate SC" w:hAnsi="Hannotate SC" w:cs="Helvetica"/>
-          <w:kern w:val="0"/>
-          <w:sz w:val="28"/>
-          <w:szCs w:val="28"/>
-        </w:rPr>
-      </w:pPr>
-      <w:r>
-        <w:rPr>
-          <w:rFonts w:ascii="Hannotate SC" w:eastAsia="Hannotate SC" w:hAnsi="Hannotate SC" w:cs="Helvetica" w:hint="eastAsia"/>
-          <w:kern w:val="0"/>
-          <w:sz w:val="28"/>
-          <w:szCs w:val="28"/>
-        </w:rPr>
-        <w:t xml:space="preserve">var request = new XMLHttpRequest(); // IE5和IE6不支持这种写法 </w:t>
+        <w:t>创建</w:t>
+      </w:r>
+      <w:proofErr w:type="spellStart"/>
+      <w:r>
+        <w:rPr>
+          <w:rFonts w:ascii="Hannotate SC" w:eastAsia="Hannotate SC" w:hAnsi="Hannotate SC" w:cs="Helvetica" w:hint="eastAsia"/>
+          <w:kern w:val="0"/>
+          <w:sz w:val="28"/>
+          <w:szCs w:val="28"/>
+        </w:rPr>
+        <w:t>XMLHttpRequest</w:t>
+      </w:r>
+      <w:proofErr w:type="spellEnd"/>
+      <w:r>
+        <w:rPr>
+          <w:rFonts w:ascii="Hannotate SC" w:eastAsia="Hannotate SC" w:hAnsi="Hannotate SC" w:cs="Helvetica" w:hint="eastAsia"/>
+          <w:kern w:val="0"/>
+          <w:sz w:val="28"/>
+          <w:szCs w:val="28"/>
+        </w:rPr>
+        <w:t xml:space="preserve">对象 </w:t>
+      </w:r>
+    </w:p>
+    <w:p>
+      <w:pPr>
+        <w:widowControl/>
+        <w:tabs>
+          <w:tab w:val="left" w:pos="560"/>
+          <w:tab w:val="left" w:pos="1120"/>
+          <w:tab w:val="left" w:pos="1680"/>
+          <w:tab w:val="left" w:pos="2240"/>
+          <w:tab w:val="left" w:pos="2800"/>
+          <w:tab w:val="left" w:pos="3360"/>
+          <w:tab w:val="left" w:pos="3920"/>
+          <w:tab w:val="left" w:pos="4480"/>
+          <w:tab w:val="left" w:pos="5040"/>
+          <w:tab w:val="left" w:pos="5600"/>
+          <w:tab w:val="left" w:pos="6160"/>
+          <w:tab w:val="left" w:pos="6720"/>
+        </w:tabs>
+        <w:autoSpaceDE w:val="0"/>
+        <w:autoSpaceDN w:val="0"/>
+        <w:adjustRightInd w:val="0"/>
+        <w:spacing w:line="320" w:lineRule="atLeast"/>
+        <w:jc w:val="left"/>
+        <w:rPr>
+          <w:rFonts w:ascii="Hannotate SC" w:eastAsia="Hannotate SC" w:hAnsi="Hannotate SC" w:cs="Helvetica"/>
+          <w:kern w:val="0"/>
+          <w:sz w:val="28"/>
+          <w:szCs w:val="28"/>
+        </w:rPr>
+      </w:pPr>
+      <w:proofErr w:type="spellStart"/>
+      <w:r>
+        <w:rPr>
+          <w:rFonts w:ascii="Hannotate SC" w:eastAsia="Hannotate SC" w:hAnsi="Hannotate SC" w:cs="Helvetica" w:hint="eastAsia"/>
+          <w:kern w:val="0"/>
+          <w:sz w:val="28"/>
+          <w:szCs w:val="28"/>
+        </w:rPr>
+        <w:t>var</w:t>
+      </w:r>
+      <w:proofErr w:type="spellEnd"/>
+      <w:r>
+        <w:rPr>
+          <w:rFonts w:ascii="Hannotate SC" w:eastAsia="Hannotate SC" w:hAnsi="Hannotate SC" w:cs="Helvetica" w:hint="eastAsia"/>
+          <w:kern w:val="0"/>
+          <w:sz w:val="28"/>
+          <w:szCs w:val="28"/>
+        </w:rPr>
+        <w:t xml:space="preserve"> request = new </w:t>
+      </w:r>
+      <w:proofErr w:type="spellStart"/>
+      <w:r>
+        <w:rPr>
+          <w:rFonts w:ascii="Hannotate SC" w:eastAsia="Hannotate SC" w:hAnsi="Hannotate SC" w:cs="Helvetica" w:hint="eastAsia"/>
+          <w:kern w:val="0"/>
+          <w:sz w:val="28"/>
+          <w:szCs w:val="28"/>
+        </w:rPr>
+        <w:t>XMLHttpRequest</w:t>
+      </w:r>
+      <w:proofErr w:type="spellEnd"/>
+      <w:r>
+        <w:rPr>
+          <w:rFonts w:ascii="Hannotate SC" w:eastAsia="Hannotate SC" w:hAnsi="Hannotate SC" w:cs="Helvetica" w:hint="eastAsia"/>
+          <w:kern w:val="0"/>
+          <w:sz w:val="28"/>
+          <w:szCs w:val="28"/>
+        </w:rPr>
+        <w:t xml:space="preserve">(); // IE5和IE6不支持这种写法 </w:t>
       </w:r>
     </w:p>
     <w:p>
@@ -538,53 +629,86 @@
           <w:szCs w:val="28"/>
         </w:rPr>
       </w:pPr>
-      <w:r>
-        <w:rPr>
-          <w:rFonts w:ascii="Hannotate SC" w:eastAsia="Hannotate SC" w:hAnsi="Hannotate SC" w:cs="Helvetica" w:hint="eastAsia"/>
-          <w:kern w:val="0"/>
-          <w:sz w:val="28"/>
-          <w:szCs w:val="28"/>
-        </w:rPr>
-        <w:t xml:space="preserve">var request; </w:t>
-      </w:r>
-    </w:p>
-    <w:p>
-      <w:pPr>
-        <w:widowControl/>
-        <w:tabs>
-          <w:tab w:val="left" w:pos="560"/>
-          <w:tab w:val="left" w:pos="1120"/>
-          <w:tab w:val="left" w:pos="1680"/>
-          <w:tab w:val="left" w:pos="2240"/>
-          <w:tab w:val="left" w:pos="2800"/>
-          <w:tab w:val="left" w:pos="3360"/>
-          <w:tab w:val="left" w:pos="3920"/>
-          <w:tab w:val="left" w:pos="4480"/>
-          <w:tab w:val="left" w:pos="5040"/>
-          <w:tab w:val="left" w:pos="5600"/>
-          <w:tab w:val="left" w:pos="6160"/>
-          <w:tab w:val="left" w:pos="6720"/>
-        </w:tabs>
-        <w:autoSpaceDE w:val="0"/>
-        <w:autoSpaceDN w:val="0"/>
-        <w:adjustRightInd w:val="0"/>
-        <w:spacing w:line="320" w:lineRule="atLeast"/>
-        <w:jc w:val="left"/>
-        <w:rPr>
-          <w:rFonts w:ascii="Hannotate SC" w:eastAsia="Hannotate SC" w:hAnsi="Hannotate SC" w:cs="Helvetica"/>
-          <w:kern w:val="0"/>
-          <w:sz w:val="28"/>
-          <w:szCs w:val="28"/>
-        </w:rPr>
-      </w:pPr>
-      <w:r>
-        <w:rPr>
-          <w:rFonts w:ascii="Hannotate SC" w:eastAsia="Hannotate SC" w:hAnsi="Hannotate SC" w:cs="Helvetica" w:hint="eastAsia"/>
-          <w:kern w:val="0"/>
-          <w:sz w:val="28"/>
-          <w:szCs w:val="28"/>
-        </w:rPr>
-        <w:t xml:space="preserve">if (window.XMLHttpRequest) { </w:t>
+      <w:proofErr w:type="spellStart"/>
+      <w:r>
+        <w:rPr>
+          <w:rFonts w:ascii="Hannotate SC" w:eastAsia="Hannotate SC" w:hAnsi="Hannotate SC" w:cs="Helvetica" w:hint="eastAsia"/>
+          <w:kern w:val="0"/>
+          <w:sz w:val="28"/>
+          <w:szCs w:val="28"/>
+        </w:rPr>
+        <w:t>var</w:t>
+      </w:r>
+      <w:proofErr w:type="spellEnd"/>
+      <w:r>
+        <w:rPr>
+          <w:rFonts w:ascii="Hannotate SC" w:eastAsia="Hannotate SC" w:hAnsi="Hannotate SC" w:cs="Helvetica" w:hint="eastAsia"/>
+          <w:kern w:val="0"/>
+          <w:sz w:val="28"/>
+          <w:szCs w:val="28"/>
+        </w:rPr>
+        <w:t xml:space="preserve"> request; </w:t>
+      </w:r>
+    </w:p>
+    <w:p>
+      <w:pPr>
+        <w:widowControl/>
+        <w:tabs>
+          <w:tab w:val="left" w:pos="560"/>
+          <w:tab w:val="left" w:pos="1120"/>
+          <w:tab w:val="left" w:pos="1680"/>
+          <w:tab w:val="left" w:pos="2240"/>
+          <w:tab w:val="left" w:pos="2800"/>
+          <w:tab w:val="left" w:pos="3360"/>
+          <w:tab w:val="left" w:pos="3920"/>
+          <w:tab w:val="left" w:pos="4480"/>
+          <w:tab w:val="left" w:pos="5040"/>
+          <w:tab w:val="left" w:pos="5600"/>
+          <w:tab w:val="left" w:pos="6160"/>
+          <w:tab w:val="left" w:pos="6720"/>
+        </w:tabs>
+        <w:autoSpaceDE w:val="0"/>
+        <w:autoSpaceDN w:val="0"/>
+        <w:adjustRightInd w:val="0"/>
+        <w:spacing w:line="320" w:lineRule="atLeast"/>
+        <w:jc w:val="left"/>
+        <w:rPr>
+          <w:rFonts w:ascii="Hannotate SC" w:eastAsia="Hannotate SC" w:hAnsi="Hannotate SC" w:cs="Helvetica"/>
+          <w:kern w:val="0"/>
+          <w:sz w:val="28"/>
+          <w:szCs w:val="28"/>
+        </w:rPr>
+      </w:pPr>
+      <w:r>
+        <w:rPr>
+          <w:rFonts w:ascii="Hannotate SC" w:eastAsia="Hannotate SC" w:hAnsi="Hannotate SC" w:cs="Helvetica" w:hint="eastAsia"/>
+          <w:kern w:val="0"/>
+          <w:sz w:val="28"/>
+          <w:szCs w:val="28"/>
+        </w:rPr>
+        <w:t>if (</w:t>
+      </w:r>
+      <w:proofErr w:type="spellStart"/>
+      <w:proofErr w:type="gramStart"/>
+      <w:r>
+        <w:rPr>
+          <w:rFonts w:ascii="Hannotate SC" w:eastAsia="Hannotate SC" w:hAnsi="Hannotate SC" w:cs="Helvetica" w:hint="eastAsia"/>
+          <w:kern w:val="0"/>
+          <w:sz w:val="28"/>
+          <w:szCs w:val="28"/>
+        </w:rPr>
+        <w:t>window.XMLHttpRequest</w:t>
+      </w:r>
+      <w:proofErr w:type="spellEnd"/>
+      <w:proofErr w:type="gramEnd"/>
+      <w:r>
+        <w:rPr>
+          <w:rFonts w:ascii="Hannotate SC" w:eastAsia="Hannotate SC" w:hAnsi="Hannotate SC" w:cs="Helvetica" w:hint="eastAsia"/>
+          <w:kern w:val="0"/>
+          <w:sz w:val="28"/>
+          <w:szCs w:val="28"/>
+        </w:rPr>
+        <w:t xml:space="preserve">) { </w:t>
       </w:r>
     </w:p>
     <w:p>
@@ -624,7 +748,38 @@
           <w:szCs w:val="28"/>
         </w:rPr>
         <w:tab/>
-        <w:t xml:space="preserve">request = new XMLHttpRequest(); </w:t>
+        <w:t xml:space="preserve">request = new </w:t>
+      </w:r>
+      <w:proofErr w:type="spellStart"/>
+      <w:proofErr w:type="gramStart"/>
+      <w:r>
+        <w:rPr>
+          <w:rFonts w:ascii="Hannotate SC" w:eastAsia="Hannotate SC" w:hAnsi="Hannotate SC" w:cs="Helvetica" w:hint="eastAsia"/>
+          <w:kern w:val="0"/>
+          <w:sz w:val="28"/>
+          <w:szCs w:val="28"/>
+        </w:rPr>
+        <w:t>XMLHttpRequest</w:t>
+      </w:r>
+      <w:proofErr w:type="spellEnd"/>
+      <w:r>
+        <w:rPr>
+          <w:rFonts w:ascii="Hannotate SC" w:eastAsia="Hannotate SC" w:hAnsi="Hannotate SC" w:cs="Helvetica" w:hint="eastAsia"/>
+          <w:kern w:val="0"/>
+          <w:sz w:val="28"/>
+          <w:szCs w:val="28"/>
+        </w:rPr>
+        <w:t>(</w:t>
+      </w:r>
+      <w:proofErr w:type="gramEnd"/>
+      <w:r>
+        <w:rPr>
+          <w:rFonts w:ascii="Hannotate SC" w:eastAsia="Hannotate SC" w:hAnsi="Hannotate SC" w:cs="Helvetica" w:hint="eastAsia"/>
+          <w:kern w:val="0"/>
+          <w:sz w:val="28"/>
+          <w:szCs w:val="28"/>
+        </w:rPr>
+        <w:t xml:space="preserve">); </w:t>
       </w:r>
     </w:p>
     <w:p>
@@ -703,7 +858,47 @@
           <w:szCs w:val="28"/>
         </w:rPr>
         <w:tab/>
-        <w:t xml:space="preserve">request = new ActiveXObject(“Microsoft.XMLHTTP”); // IE5，IE6 </w:t>
+        <w:t xml:space="preserve">request = new </w:t>
+      </w:r>
+      <w:proofErr w:type="spellStart"/>
+      <w:r>
+        <w:rPr>
+          <w:rFonts w:ascii="Hannotate SC" w:eastAsia="Hannotate SC" w:hAnsi="Hannotate SC" w:cs="Helvetica" w:hint="eastAsia"/>
+          <w:kern w:val="0"/>
+          <w:sz w:val="28"/>
+          <w:szCs w:val="28"/>
+        </w:rPr>
+        <w:t>ActiveXObject</w:t>
+      </w:r>
+      <w:proofErr w:type="spellEnd"/>
+      <w:r>
+        <w:rPr>
+          <w:rFonts w:ascii="Hannotate SC" w:eastAsia="Hannotate SC" w:hAnsi="Hannotate SC" w:cs="Helvetica" w:hint="eastAsia"/>
+          <w:kern w:val="0"/>
+          <w:sz w:val="28"/>
+          <w:szCs w:val="28"/>
+        </w:rPr>
+        <w:t>(“</w:t>
+      </w:r>
+      <w:proofErr w:type="spellStart"/>
+      <w:r>
+        <w:rPr>
+          <w:rFonts w:ascii="Hannotate SC" w:eastAsia="Hannotate SC" w:hAnsi="Hannotate SC" w:cs="Helvetica" w:hint="eastAsia"/>
+          <w:kern w:val="0"/>
+          <w:sz w:val="28"/>
+          <w:szCs w:val="28"/>
+        </w:rPr>
+        <w:t>Microsoft.XMLHTTP</w:t>
+      </w:r>
+      <w:proofErr w:type="spellEnd"/>
+      <w:r>
+        <w:rPr>
+          <w:rFonts w:ascii="Hannotate SC" w:eastAsia="Hannotate SC" w:hAnsi="Hannotate SC" w:cs="Helvetica" w:hint="eastAsia"/>
+          <w:kern w:val="0"/>
+          <w:sz w:val="28"/>
+          <w:szCs w:val="28"/>
+        </w:rPr>
+        <w:t xml:space="preserve">”); // IE5，IE6 </w:t>
       </w:r>
     </w:p>
     <w:p>
@@ -2131,14 +2326,25 @@
           <w:szCs w:val="28"/>
         </w:rPr>
       </w:pPr>
-      <w:r>
-        <w:rPr>
-          <w:rFonts w:ascii="Hannotate SC" w:eastAsia="Hannotate SC" w:hAnsi="Hannotate SC" w:cs="Helvetica"/>
-          <w:kern w:val="0"/>
-          <w:sz w:val="28"/>
-          <w:szCs w:val="28"/>
-        </w:rPr>
-        <w:t>XMLHttpRequest发送请求</w:t>
+      <w:proofErr w:type="spellStart"/>
+      <w:r>
+        <w:rPr>
+          <w:rFonts w:ascii="Hannotate SC" w:eastAsia="Hannotate SC" w:hAnsi="Hannotate SC" w:cs="Helvetica"/>
+          <w:kern w:val="0"/>
+          <w:sz w:val="28"/>
+          <w:szCs w:val="28"/>
+        </w:rPr>
+        <w:t>XMLHttpRequest</w:t>
+      </w:r>
+      <w:proofErr w:type="spellEnd"/>
+      <w:r>
+        <w:rPr>
+          <w:rFonts w:ascii="Hannotate SC" w:eastAsia="Hannotate SC" w:hAnsi="Hannotate SC" w:cs="Helvetica"/>
+          <w:kern w:val="0"/>
+          <w:sz w:val="28"/>
+          <w:szCs w:val="28"/>
+        </w:rPr>
+        <w:t>发送请求</w:t>
       </w:r>
     </w:p>
     <w:p>
@@ -2413,6 +2619,7 @@
           <w:szCs w:val="28"/>
         </w:rPr>
       </w:pPr>
+      <w:proofErr w:type="spellStart"/>
       <w:r>
         <w:rPr>
           <w:rFonts w:ascii="Helvetica" w:hAnsi="Helvetica" w:cs="Helvetica" w:hint="eastAsia"/>
@@ -2431,6 +2638,7 @@
         </w:rPr>
         <w:t>ttpRequest</w:t>
       </w:r>
+      <w:proofErr w:type="spellEnd"/>
       <w:r>
         <w:rPr>
           <w:rFonts w:ascii="Helvetica" w:hAnsi="Helvetica" w:cs="Helvetica" w:hint="eastAsia"/>
@@ -2977,6 +3185,7 @@
         </w:rPr>
         <w:t>方式是检查</w:t>
       </w:r>
+      <w:proofErr w:type="spellStart"/>
       <w:r>
         <w:rPr>
           <w:rFonts w:ascii="Helvetica" w:hAnsi="Helvetica" w:cs="Helvetica"/>
@@ -2986,6 +3195,7 @@
         </w:rPr>
         <w:t>request.responseText</w:t>
       </w:r>
+      <w:proofErr w:type="spellEnd"/>
       <w:r>
         <w:rPr>
           <w:rFonts w:ascii="Helvetica" w:hAnsi="Helvetica" w:cs="Helvetica" w:hint="eastAsia"/>
@@ -3618,12 +3828,14 @@
       <w:r>
         <w:t>、</w:t>
       </w:r>
+      <w:proofErr w:type="spellStart"/>
       <w:r>
         <w:rPr>
           <w:rFonts w:hint="eastAsia"/>
         </w:rPr>
         <w:t>eval</w:t>
       </w:r>
+      <w:proofErr w:type="spellEnd"/>
       <w:r>
         <w:rPr>
           <w:rFonts w:hint="eastAsia"/>
@@ -3642,6 +3854,7 @@
         </w:rPr>
         <w:t>、</w:t>
       </w:r>
+      <w:proofErr w:type="spellStart"/>
       <w:r>
         <w:rPr>
           <w:rFonts w:hint="eastAsia"/>
@@ -3651,11 +3864,14 @@
       <w:r>
         <w:t>.parse</w:t>
       </w:r>
-    </w:p>
-    <w:p>
+      <w:proofErr w:type="spellEnd"/>
+    </w:p>
+    <w:p>
+      <w:proofErr w:type="spellStart"/>
       <w:r>
         <w:t>eval</w:t>
       </w:r>
+      <w:proofErr w:type="spellEnd"/>
       <w:r>
         <w:rPr>
           <w:rFonts w:hint="eastAsia"/>
@@ -3686,9 +3902,11 @@
       <w:r>
         <w:t>会直接执行</w:t>
       </w:r>
+      <w:proofErr w:type="spellStart"/>
       <w:r>
         <w:t>json</w:t>
       </w:r>
+      <w:proofErr w:type="spellEnd"/>
       <w:r>
         <w:rPr>
           <w:rFonts w:hint="eastAsia"/>
@@ -4032,14 +4250,377 @@
         <w:t>2</w:t>
       </w:r>
     </w:p>
-    <w:p>
-      <w:pPr>
+    <w:p/>
+    <w:p>
+      <w:r>
         <w:rPr>
           <w:rFonts w:hint="eastAsia"/>
         </w:rPr>
-      </w:pPr>
+        <w:t>代理</w:t>
+      </w:r>
+    </w:p>
+    <w:p>
+      <w:r>
+        <w:rPr>
+          <w:rFonts w:hint="eastAsia"/>
+          <w:noProof/>
+        </w:rPr>
+        <w:drawing>
+          <wp:inline distT="0" distB="0" distL="0" distR="0" wp14:anchorId="08D3F0EC" wp14:editId="2B1761C8">
+            <wp:extent cx="5486400" cy="2133600"/>
+            <wp:effectExtent l="0" t="0" r="0" b="0"/>
+            <wp:docPr id="18" name="图片 18" descr="../../../屏幕快照%202016-05-12%20下午4.08.46.png"/>
+            <wp:cNvGraphicFramePr>
+              <a:graphicFrameLocks xmlns:a="http://schemas.openxmlformats.org/drawingml/2006/main" noChangeAspect="1"/>
+            </wp:cNvGraphicFramePr>
+            <a:graphic xmlns:a="http://schemas.openxmlformats.org/drawingml/2006/main">
+              <a:graphicData uri="http://schemas.openxmlformats.org/drawingml/2006/picture">
+                <pic:pic xmlns:pic="http://schemas.openxmlformats.org/drawingml/2006/picture">
+                  <pic:nvPicPr>
+                    <pic:cNvPr id="0" name="Picture 4" descr="../../../屏幕快照%202016-05-12%20下午4.08.46.png"/>
+                    <pic:cNvPicPr>
+                      <a:picLocks noChangeAspect="1" noChangeArrowheads="1"/>
+                    </pic:cNvPicPr>
+                  </pic:nvPicPr>
+                  <pic:blipFill>
+                    <a:blip r:embed="rId22" cstate="print">
+                      <a:extLst>
+                        <a:ext uri="{28A0092B-C50C-407E-A947-70E740481C1C}">
+                          <a14:useLocalDpi xmlns:a14="http://schemas.microsoft.com/office/drawing/2010/main" val="0"/>
+                        </a:ext>
+                      </a:extLst>
+                    </a:blip>
+                    <a:srcRect/>
+                    <a:stretch>
+                      <a:fillRect/>
+                    </a:stretch>
+                  </pic:blipFill>
+                  <pic:spPr bwMode="auto">
+                    <a:xfrm>
+                      <a:off x="0" y="0"/>
+                      <a:ext cx="5486400" cy="2133600"/>
+                    </a:xfrm>
+                    <a:prstGeom prst="rect">
+                      <a:avLst/>
+                    </a:prstGeom>
+                    <a:noFill/>
+                    <a:ln>
+                      <a:noFill/>
+                    </a:ln>
+                  </pic:spPr>
+                </pic:pic>
+              </a:graphicData>
+            </a:graphic>
+          </wp:inline>
+        </w:drawing>
+      </w:r>
+    </w:p>
+    <w:p/>
+    <w:p>
+      <w:pPr>
+        <w:rPr>
+          <w:rFonts w:hint="eastAsia"/>
+        </w:rPr>
+      </w:pPr>
+    </w:p>
+    <w:p>
+      <w:pPr>
+        <w:rPr>
+          <w:rFonts w:hint="eastAsia"/>
+        </w:rPr>
+      </w:pPr>
+    </w:p>
+    <w:p>
+      <w:pPr>
+        <w:rPr>
+          <w:rFonts w:hint="eastAsia"/>
+        </w:rPr>
+      </w:pPr>
+    </w:p>
+    <w:p>
+      <w:pPr>
+        <w:rPr>
+          <w:rFonts w:hint="eastAsia"/>
+        </w:rPr>
+      </w:pPr>
+    </w:p>
+    <w:p>
+      <w:pPr>
+        <w:rPr>
+          <w:rFonts w:hint="eastAsia"/>
+        </w:rPr>
+      </w:pPr>
+    </w:p>
+    <w:p>
+      <w:pPr>
+        <w:rPr>
+          <w:rFonts w:hint="eastAsia"/>
+        </w:rPr>
+      </w:pPr>
+    </w:p>
+    <w:p>
+      <w:pPr>
+        <w:rPr>
+          <w:rFonts w:hint="eastAsia"/>
+        </w:rPr>
+      </w:pPr>
+    </w:p>
+    <w:p>
+      <w:pPr>
+        <w:rPr>
+          <w:rFonts w:hint="eastAsia"/>
+        </w:rPr>
+      </w:pPr>
+    </w:p>
+    <w:p>
+      <w:pPr>
+        <w:rPr>
+          <w:rFonts w:hint="eastAsia"/>
+        </w:rPr>
+      </w:pPr>
+    </w:p>
+    <w:p>
+      <w:pPr>
+        <w:rPr>
+          <w:rFonts w:hint="eastAsia"/>
+        </w:rPr>
+      </w:pPr>
+    </w:p>
+    <w:p>
+      <w:pPr>
+        <w:rPr>
+          <w:rFonts w:hint="eastAsia"/>
+        </w:rPr>
+      </w:pPr>
+    </w:p>
+    <w:p>
+      <w:pPr>
+        <w:rPr>
+          <w:rFonts w:hint="eastAsia"/>
+        </w:rPr>
+      </w:pPr>
+    </w:p>
+    <w:p>
+      <w:pPr>
+        <w:rPr>
+          <w:rFonts w:hint="eastAsia"/>
+        </w:rPr>
+      </w:pPr>
+      <w:r>
+        <w:t>JSONP</w:t>
+      </w:r>
+    </w:p>
+    <w:p>
+      <w:r>
+        <w:rPr>
+          <w:rFonts w:hint="eastAsia"/>
+          <w:noProof/>
+        </w:rPr>
+        <w:drawing>
+          <wp:inline distT="0" distB="0" distL="0" distR="0" wp14:anchorId="6D9B5EE1" wp14:editId="2355CD29">
+            <wp:extent cx="5194935" cy="2813923"/>
+            <wp:effectExtent l="0" t="0" r="12065" b="5715"/>
+            <wp:docPr id="19" name="图片 19" descr="../../../屏幕快照%202016-05-12%20下午4.27.14.png"/>
+            <wp:cNvGraphicFramePr>
+              <a:graphicFrameLocks xmlns:a="http://schemas.openxmlformats.org/drawingml/2006/main" noChangeAspect="1"/>
+            </wp:cNvGraphicFramePr>
+            <a:graphic xmlns:a="http://schemas.openxmlformats.org/drawingml/2006/main">
+              <a:graphicData uri="http://schemas.openxmlformats.org/drawingml/2006/picture">
+                <pic:pic xmlns:pic="http://schemas.openxmlformats.org/drawingml/2006/picture">
+                  <pic:nvPicPr>
+                    <pic:cNvPr id="0" name="Picture 5" descr="../../../屏幕快照%202016-05-12%20下午4.27.14.png"/>
+                    <pic:cNvPicPr>
+                      <a:picLocks noChangeAspect="1" noChangeArrowheads="1"/>
+                    </pic:cNvPicPr>
+                  </pic:nvPicPr>
+                  <pic:blipFill>
+                    <a:blip r:embed="rId23">
+                      <a:extLst>
+                        <a:ext uri="{28A0092B-C50C-407E-A947-70E740481C1C}">
+                          <a14:useLocalDpi xmlns:a14="http://schemas.microsoft.com/office/drawing/2010/main" val="0"/>
+                        </a:ext>
+                      </a:extLst>
+                    </a:blip>
+                    <a:srcRect/>
+                    <a:stretch>
+                      <a:fillRect/>
+                    </a:stretch>
+                  </pic:blipFill>
+                  <pic:spPr bwMode="auto">
+                    <a:xfrm>
+                      <a:off x="0" y="0"/>
+                      <a:ext cx="5212957" cy="2823685"/>
+                    </a:xfrm>
+                    <a:prstGeom prst="rect">
+                      <a:avLst/>
+                    </a:prstGeom>
+                    <a:noFill/>
+                    <a:ln>
+                      <a:noFill/>
+                    </a:ln>
+                  </pic:spPr>
+                </pic:pic>
+              </a:graphicData>
+            </a:graphic>
+          </wp:inline>
+        </w:drawing>
+      </w:r>
+    </w:p>
+    <w:p>
+      <w:pPr>
+        <w:rPr>
+          <w:rFonts w:hint="eastAsia"/>
+        </w:rPr>
+      </w:pPr>
+    </w:p>
+    <w:p>
+      <w:r>
+        <w:rPr>
+          <w:rFonts w:hint="eastAsia"/>
+        </w:rPr>
+        <w:t>A</w:t>
+      </w:r>
+      <w:r>
+        <w:rPr>
+          <w:rFonts w:hint="eastAsia"/>
+        </w:rPr>
+        <w:t>域名</w:t>
+      </w:r>
+      <w:r>
+        <w:t>，</w:t>
+      </w:r>
+      <w:r>
+        <w:rPr>
+          <w:rFonts w:hint="eastAsia"/>
+        </w:rPr>
+        <w:t>B</w:t>
+      </w:r>
+      <w:r>
+        <w:t>域名</w:t>
+      </w:r>
+      <w:r>
+        <w:rPr>
+          <w:rFonts w:hint="eastAsia"/>
+        </w:rPr>
+        <w:t>调用</w:t>
+      </w:r>
+    </w:p>
+    <w:p>
+      <w:r>
+        <w:rPr>
+          <w:rFonts w:hint="eastAsia"/>
+        </w:rPr>
+        <w:t>不支持</w:t>
+      </w:r>
+      <w:r>
+        <w:t xml:space="preserve"> </w:t>
+      </w:r>
+      <w:r>
+        <w:rPr>
+          <w:rFonts w:hint="eastAsia"/>
+        </w:rPr>
+        <w:t>POST</w:t>
+      </w:r>
+      <w:r>
+        <w:t xml:space="preserve"> </w:t>
+      </w:r>
+      <w:r>
+        <w:rPr>
+          <w:rFonts w:hint="eastAsia"/>
+        </w:rPr>
+        <w:t>请求</w:t>
+      </w:r>
+    </w:p>
+    <w:p/>
+    <w:p>
+      <w:pPr>
+        <w:rPr>
+          <w:rFonts w:hint="eastAsia"/>
+        </w:rPr>
+      </w:pPr>
+      <w:r>
+        <w:rPr>
+          <w:rFonts w:hint="eastAsia"/>
+        </w:rPr>
+        <w:t>XHP2</w:t>
+      </w:r>
       <w:bookmarkStart w:id="0" w:name="_GoBack"/>
       <w:bookmarkEnd w:id="0"/>
+    </w:p>
+    <w:p>
+      <w:pPr>
+        <w:rPr>
+          <w:rFonts w:hint="eastAsia"/>
+        </w:rPr>
+      </w:pPr>
+      <w:r>
+        <w:rPr>
+          <w:rFonts w:hint="eastAsia"/>
+          <w:noProof/>
+        </w:rPr>
+        <w:drawing>
+          <wp:inline distT="0" distB="0" distL="0" distR="0" wp14:anchorId="3DEE1C1A" wp14:editId="744B1BF1">
+            <wp:extent cx="5473700" cy="1866900"/>
+            <wp:effectExtent l="0" t="0" r="12700" b="12700"/>
+            <wp:docPr id="20" name="图片 20" descr="../../../屏幕快照%202016-05-12%20下午4.38.30.png"/>
+            <wp:cNvGraphicFramePr>
+              <a:graphicFrameLocks xmlns:a="http://schemas.openxmlformats.org/drawingml/2006/main" noChangeAspect="1"/>
+            </wp:cNvGraphicFramePr>
+            <a:graphic xmlns:a="http://schemas.openxmlformats.org/drawingml/2006/main">
+              <a:graphicData uri="http://schemas.openxmlformats.org/drawingml/2006/picture">
+                <pic:pic xmlns:pic="http://schemas.openxmlformats.org/drawingml/2006/picture">
+                  <pic:nvPicPr>
+                    <pic:cNvPr id="0" name="Picture 6" descr="../../../屏幕快照%202016-05-12%20下午4.38.30.png"/>
+                    <pic:cNvPicPr>
+                      <a:picLocks noChangeAspect="1" noChangeArrowheads="1"/>
+                    </pic:cNvPicPr>
+                  </pic:nvPicPr>
+                  <pic:blipFill>
+                    <a:blip r:embed="rId24" cstate="print">
+                      <a:extLst>
+                        <a:ext uri="{28A0092B-C50C-407E-A947-70E740481C1C}">
+                          <a14:useLocalDpi xmlns:a14="http://schemas.microsoft.com/office/drawing/2010/main" val="0"/>
+                        </a:ext>
+                      </a:extLst>
+                    </a:blip>
+                    <a:srcRect/>
+                    <a:stretch>
+                      <a:fillRect/>
+                    </a:stretch>
+                  </pic:blipFill>
+                  <pic:spPr bwMode="auto">
+                    <a:xfrm>
+                      <a:off x="0" y="0"/>
+                      <a:ext cx="5473700" cy="1866900"/>
+                    </a:xfrm>
+                    <a:prstGeom prst="rect">
+                      <a:avLst/>
+                    </a:prstGeom>
+                    <a:noFill/>
+                    <a:ln>
+                      <a:noFill/>
+                    </a:ln>
+                  </pic:spPr>
+                </pic:pic>
+              </a:graphicData>
+            </a:graphic>
+          </wp:inline>
+        </w:drawing>
+      </w:r>
+    </w:p>
+    <w:p>
+      <w:pPr>
+        <w:rPr>
+          <w:rFonts w:hint="eastAsia"/>
+        </w:rPr>
+      </w:pPr>
+    </w:p>
+    <w:p>
+      <w:pPr>
+        <w:rPr>
+          <w:rFonts w:hint="eastAsia"/>
+        </w:rPr>
+      </w:pPr>
     </w:p>
     <w:sectPr>
       <w:pgSz w:w="12240" w:h="15840"/>

</xml_diff>